<commit_message>
projecten werkend gemaakt en dashboard project up-to-date gemaakt
het dashboard project was verouderd maar is nu net zoals de andere projecten volledig functionerend
</commit_message>
<xml_diff>
--- a/projects/dash/word documenten/SCRUM Logboek DEN.docx
+++ b/projects/dash/word documenten/SCRUM Logboek DEN.docx
@@ -1,6 +1,6 @@
 
 <file path=word/document.xml><?xml version="1.0" encoding="utf-8"?>
-<w:document xmlns:wpc="http://schemas.microsoft.com/office/word/2010/wordprocessingCanvas" xmlns:cx="http://schemas.microsoft.com/office/drawing/2014/chartex" xmlns:cx1="http://schemas.microsoft.com/office/drawing/2015/9/8/chartex" xmlns:cx2="http://schemas.microsoft.com/office/drawing/2015/10/21/chartex" xmlns:cx3="http://schemas.microsoft.com/office/drawing/2016/5/9/chartex" xmlns:cx4="http://schemas.microsoft.com/office/drawing/2016/5/10/chartex" xmlns:cx5="http://schemas.microsoft.com/office/drawing/2016/5/11/chartex" xmlns:cx6="http://schemas.microsoft.com/office/drawing/2016/5/12/chartex" xmlns:cx7="http://schemas.microsoft.com/office/drawing/2016/5/13/chartex" xmlns:cx8="http://schemas.microsoft.com/office/drawing/2016/5/14/chartex" xmlns:mc="http://schemas.openxmlformats.org/markup-compatibility/2006" xmlns:aink="http://schemas.microsoft.com/office/drawing/2016/ink" xmlns:am3d="http://schemas.microsoft.com/office/drawing/2017/model3d" xmlns:o="urn:schemas-microsoft-com:office:office" xmlns:oel="http://schemas.microsoft.com/office/2019/extlst" xmlns:r="http://schemas.openxmlformats.org/officeDocument/2006/relationships" xmlns:m="http://schemas.openxmlformats.org/officeDocument/2006/math" xmlns:v="urn:schemas-microsoft-com:vml" xmlns:wp14="http://schemas.microsoft.com/office/word/2010/wordprocessingDrawing" xmlns:wp="http://schemas.openxmlformats.org/drawingml/2006/wordprocessingDrawing" xmlns:w10="urn:schemas-microsoft-com:office:word" xmlns:w="http://schemas.openxmlformats.org/wordprocessingml/2006/main" xmlns:w14="http://schemas.microsoft.com/office/word/2010/wordml" xmlns:w15="http://schemas.microsoft.com/office/word/2012/wordml" xmlns:w16cex="http://schemas.microsoft.com/office/word/2018/wordml/cex" xmlns:w16cid="http://schemas.microsoft.com/office/word/2016/wordml/cid" xmlns:w16="http://schemas.microsoft.com/office/word/2018/wordml" xmlns:w16sdtdh="http://schemas.microsoft.com/office/word/2020/wordml/sdtdatahash" xmlns:w16se="http://schemas.microsoft.com/office/word/2015/wordml/symex" xmlns:wpg="http://schemas.microsoft.com/office/word/2010/wordprocessingGroup" xmlns:wpi="http://schemas.microsoft.com/office/word/2010/wordprocessingInk" xmlns:wne="http://schemas.microsoft.com/office/word/2006/wordml" xmlns:wps="http://schemas.microsoft.com/office/word/2010/wordprocessingShape" mc:Ignorable="w14 w15 w16se w16cid w16 w16cex w16sdtdh wp14">
+<w:document xmlns:wpc="http://schemas.microsoft.com/office/word/2010/wordprocessingCanvas" xmlns:cx="http://schemas.microsoft.com/office/drawing/2014/chartex" xmlns:cx1="http://schemas.microsoft.com/office/drawing/2015/9/8/chartex" xmlns:cx2="http://schemas.microsoft.com/office/drawing/2015/10/21/chartex" xmlns:cx3="http://schemas.microsoft.com/office/drawing/2016/5/9/chartex" xmlns:cx4="http://schemas.microsoft.com/office/drawing/2016/5/10/chartex" xmlns:cx5="http://schemas.microsoft.com/office/drawing/2016/5/11/chartex" xmlns:cx6="http://schemas.microsoft.com/office/drawing/2016/5/12/chartex" xmlns:cx7="http://schemas.microsoft.com/office/drawing/2016/5/13/chartex" xmlns:cx8="http://schemas.microsoft.com/office/drawing/2016/5/14/chartex" xmlns:mc="http://schemas.openxmlformats.org/markup-compatibility/2006" xmlns:aink="http://schemas.microsoft.com/office/drawing/2016/ink" xmlns:am3d="http://schemas.microsoft.com/office/drawing/2017/model3d" xmlns:o="urn:schemas-microsoft-com:office:office" xmlns:oel="http://schemas.microsoft.com/office/2019/extlst" xmlns:r="http://schemas.openxmlformats.org/officeDocument/2006/relationships" xmlns:m="http://schemas.openxmlformats.org/officeDocument/2006/math" xmlns:v="urn:schemas-microsoft-com:vml" xmlns:wp14="http://schemas.microsoft.com/office/word/2010/wordprocessingDrawing" xmlns:wp="http://schemas.openxmlformats.org/drawingml/2006/wordprocessingDrawing" xmlns:w10="urn:schemas-microsoft-com:office:word" xmlns:w="http://schemas.openxmlformats.org/wordprocessingml/2006/main" xmlns:w14="http://schemas.microsoft.com/office/word/2010/wordml" xmlns:w15="http://schemas.microsoft.com/office/word/2012/wordml" xmlns:w16cex="http://schemas.microsoft.com/office/word/2018/wordml/cex" xmlns:w16cid="http://schemas.microsoft.com/office/word/2016/wordml/cid" xmlns:w16="http://schemas.microsoft.com/office/word/2018/wordml" xmlns:w16du="http://schemas.microsoft.com/office/word/2023/wordml/word16du" xmlns:w16sdtdh="http://schemas.microsoft.com/office/word/2020/wordml/sdtdatahash" xmlns:w16se="http://schemas.microsoft.com/office/word/2015/wordml/symex" xmlns:wpg="http://schemas.microsoft.com/office/word/2010/wordprocessingGroup" xmlns:wpi="http://schemas.microsoft.com/office/word/2010/wordprocessingInk" xmlns:wne="http://schemas.microsoft.com/office/word/2006/wordml" xmlns:wps="http://schemas.microsoft.com/office/word/2010/wordprocessingShape" mc:Ignorable="w14 w15 w16se w16cid w16 w16cex w16sdtdh wp14">
   <w:body>
     <w:p>
       <w:pPr>
@@ -326,15 +326,7 @@
         <w:t xml:space="preserve">De eerste keer vul je alles in met jouw team. Daarna </w:t>
       </w:r>
       <w:r>
-        <w:t xml:space="preserve">schrijf je in de laatste </w:t>
-      </w:r>
-      <w:proofErr w:type="spellStart"/>
-      <w:r>
-        <w:t>projectles</w:t>
-      </w:r>
-      <w:proofErr w:type="spellEnd"/>
-      <w:r>
-        <w:t xml:space="preserve"> van de week de bevindingen/ reflectie in (retro/ demo/ review). </w:t>
+        <w:t xml:space="preserve">schrijf je in de laatste projectles van de week de bevindingen/ reflectie in (retro/ demo/ review). </w:t>
       </w:r>
     </w:p>
     <w:p>
@@ -342,15 +334,7 @@
         <w:t xml:space="preserve">Kijk goed in de MS Teams opdracht, naast dit document moet je vaak ook meerdere onderdelen inleveren zoals </w:t>
       </w:r>
       <w:r>
-        <w:t xml:space="preserve">je GitHub link naar jouw/ jullie </w:t>
-      </w:r>
-      <w:proofErr w:type="spellStart"/>
-      <w:r>
-        <w:t>repository</w:t>
-      </w:r>
-      <w:proofErr w:type="spellEnd"/>
-      <w:r>
-        <w:t xml:space="preserve">. </w:t>
+        <w:t xml:space="preserve">je GitHub link naar jouw/ jullie repository. </w:t>
       </w:r>
     </w:p>
     <w:p>
@@ -891,28 +875,12 @@
                 <w:b/>
               </w:rPr>
             </w:pPr>
-            <w:proofErr w:type="spellStart"/>
-            <w:r>
-              <w:rPr>
-                <w:b/>
-              </w:rPr>
-              <w:t>Mockups</w:t>
-            </w:r>
-            <w:proofErr w:type="spellEnd"/>
-            <w:r>
-              <w:rPr>
-                <w:b/>
-              </w:rPr>
-              <w:t xml:space="preserve"> en </w:t>
-            </w:r>
-            <w:proofErr w:type="spellStart"/>
-            <w:r>
-              <w:rPr>
-                <w:b/>
-              </w:rPr>
-              <w:t>wireframes</w:t>
-            </w:r>
-            <w:proofErr w:type="spellEnd"/>
+            <w:r>
+              <w:rPr>
+                <w:b/>
+              </w:rPr>
+              <w:t>Mockups en wireframes</w:t>
+            </w:r>
           </w:p>
           <w:p>
             <w:pPr>
@@ -1198,35 +1166,7 @@
               <w:rPr>
                 <w:b/>
               </w:rPr>
-              <w:t xml:space="preserve">Hoe we een </w:t>
-            </w:r>
-            <w:proofErr w:type="spellStart"/>
-            <w:r>
-              <w:rPr>
-                <w:b/>
-              </w:rPr>
-              <w:t>color</w:t>
-            </w:r>
-            <w:proofErr w:type="spellEnd"/>
-            <w:r>
-              <w:rPr>
-                <w:b/>
-              </w:rPr>
-              <w:t xml:space="preserve"> </w:t>
-            </w:r>
-            <w:proofErr w:type="spellStart"/>
-            <w:r>
-              <w:rPr>
-                <w:b/>
-              </w:rPr>
-              <w:t>picker</w:t>
-            </w:r>
-            <w:proofErr w:type="spellEnd"/>
-            <w:r>
-              <w:rPr>
-                <w:b/>
-              </w:rPr>
-              <w:t xml:space="preserve"> kunnen maken.</w:t>
+              <w:t>Hoe we een color picker kunnen maken.</w:t>
             </w:r>
           </w:p>
           <w:p>
@@ -1529,6 +1469,12 @@
                 <w:b/>
               </w:rPr>
             </w:pPr>
+            <w:r>
+              <w:rPr>
+                <w:b/>
+              </w:rPr>
+              <w:t>12-5-2023</w:t>
+            </w:r>
           </w:p>
           <w:p>
             <w:pPr>
@@ -1553,6 +1499,12 @@
                 <w:b/>
               </w:rPr>
             </w:pPr>
+            <w:r>
+              <w:rPr>
+                <w:b/>
+              </w:rPr>
+              <w:t>2</w:t>
+            </w:r>
           </w:p>
           <w:p>
             <w:pPr>
@@ -1607,6 +1559,12 @@
                 <w:b/>
               </w:rPr>
             </w:pPr>
+            <w:r>
+              <w:rPr>
+                <w:b/>
+              </w:rPr>
+              <w:t>Het werken met chartjs</w:t>
+            </w:r>
           </w:p>
           <w:p>
             <w:pPr>
@@ -1684,6 +1642,12 @@
                 <w:b/>
               </w:rPr>
             </w:pPr>
+            <w:r>
+              <w:rPr>
+                <w:b/>
+              </w:rPr>
+              <w:t>Niets tot nu toe</w:t>
+            </w:r>
           </w:p>
           <w:p>
             <w:pPr>
@@ -1753,6 +1717,12 @@
                 <w:b/>
               </w:rPr>
             </w:pPr>
+            <w:r>
+              <w:rPr>
+                <w:b/>
+              </w:rPr>
+              <w:t>Er is geen actiepunt nodig</w:t>
+            </w:r>
           </w:p>
           <w:p>
             <w:pPr>
@@ -1881,6 +1851,12 @@
                 <w:b/>
               </w:rPr>
             </w:pPr>
+            <w:r>
+              <w:rPr>
+                <w:b/>
+              </w:rPr>
+              <w:t>12-5-2023</w:t>
+            </w:r>
           </w:p>
           <w:p>
             <w:pPr>
@@ -1905,6 +1881,12 @@
                 <w:b/>
               </w:rPr>
             </w:pPr>
+            <w:r>
+              <w:rPr>
+                <w:b/>
+              </w:rPr>
+              <w:t>3</w:t>
+            </w:r>
           </w:p>
           <w:p>
             <w:pPr>
@@ -1966,6 +1948,12 @@
                 <w:b/>
               </w:rPr>
             </w:pPr>
+            <w:r>
+              <w:rPr>
+                <w:b/>
+              </w:rPr>
+              <w:t>De charts toevoegen in onze dashboards</w:t>
+            </w:r>
           </w:p>
           <w:p>
             <w:pPr>
@@ -2029,6 +2017,12 @@
                 <w:b/>
               </w:rPr>
             </w:pPr>
+            <w:r>
+              <w:rPr>
+                <w:b/>
+              </w:rPr>
+              <w:t>Wat wij precies moeten fetchen</w:t>
+            </w:r>
           </w:p>
           <w:p>
             <w:pPr>
@@ -2105,6 +2099,12 @@
                 <w:b/>
               </w:rPr>
             </w:pPr>
+            <w:r>
+              <w:rPr>
+                <w:b/>
+              </w:rPr>
+              <w:t>Er is geen actiepunt nodig</w:t>
+            </w:r>
           </w:p>
           <w:p>
             <w:pPr>
@@ -3193,7 +3193,7 @@
 </file>
 
 <file path=word/endnotes.xml><?xml version="1.0" encoding="utf-8"?>
-<w:endnotes xmlns:wpc="http://schemas.microsoft.com/office/word/2010/wordprocessingCanvas" xmlns:cx="http://schemas.microsoft.com/office/drawing/2014/chartex" xmlns:cx1="http://schemas.microsoft.com/office/drawing/2015/9/8/chartex" xmlns:cx2="http://schemas.microsoft.com/office/drawing/2015/10/21/chartex" xmlns:cx3="http://schemas.microsoft.com/office/drawing/2016/5/9/chartex" xmlns:cx4="http://schemas.microsoft.com/office/drawing/2016/5/10/chartex" xmlns:cx5="http://schemas.microsoft.com/office/drawing/2016/5/11/chartex" xmlns:cx6="http://schemas.microsoft.com/office/drawing/2016/5/12/chartex" xmlns:cx7="http://schemas.microsoft.com/office/drawing/2016/5/13/chartex" xmlns:cx8="http://schemas.microsoft.com/office/drawing/2016/5/14/chartex" xmlns:mc="http://schemas.openxmlformats.org/markup-compatibility/2006" xmlns:aink="http://schemas.microsoft.com/office/drawing/2016/ink" xmlns:am3d="http://schemas.microsoft.com/office/drawing/2017/model3d" xmlns:o="urn:schemas-microsoft-com:office:office" xmlns:oel="http://schemas.microsoft.com/office/2019/extlst" xmlns:r="http://schemas.openxmlformats.org/officeDocument/2006/relationships" xmlns:m="http://schemas.openxmlformats.org/officeDocument/2006/math" xmlns:v="urn:schemas-microsoft-com:vml" xmlns:wp14="http://schemas.microsoft.com/office/word/2010/wordprocessingDrawing" xmlns:wp="http://schemas.openxmlformats.org/drawingml/2006/wordprocessingDrawing" xmlns:w10="urn:schemas-microsoft-com:office:word" xmlns:w="http://schemas.openxmlformats.org/wordprocessingml/2006/main" xmlns:w14="http://schemas.microsoft.com/office/word/2010/wordml" xmlns:w15="http://schemas.microsoft.com/office/word/2012/wordml" xmlns:w16cex="http://schemas.microsoft.com/office/word/2018/wordml/cex" xmlns:w16cid="http://schemas.microsoft.com/office/word/2016/wordml/cid" xmlns:w16="http://schemas.microsoft.com/office/word/2018/wordml" xmlns:w16sdtdh="http://schemas.microsoft.com/office/word/2020/wordml/sdtdatahash" xmlns:w16se="http://schemas.microsoft.com/office/word/2015/wordml/symex" xmlns:wpg="http://schemas.microsoft.com/office/word/2010/wordprocessingGroup" xmlns:wpi="http://schemas.microsoft.com/office/word/2010/wordprocessingInk" xmlns:wne="http://schemas.microsoft.com/office/word/2006/wordml" xmlns:wps="http://schemas.microsoft.com/office/word/2010/wordprocessingShape" mc:Ignorable="w14 w15 w16se w16cid w16 w16cex w16sdtdh wp14">
+<w:endnotes xmlns:wpc="http://schemas.microsoft.com/office/word/2010/wordprocessingCanvas" xmlns:cx="http://schemas.microsoft.com/office/drawing/2014/chartex" xmlns:cx1="http://schemas.microsoft.com/office/drawing/2015/9/8/chartex" xmlns:cx2="http://schemas.microsoft.com/office/drawing/2015/10/21/chartex" xmlns:cx3="http://schemas.microsoft.com/office/drawing/2016/5/9/chartex" xmlns:cx4="http://schemas.microsoft.com/office/drawing/2016/5/10/chartex" xmlns:cx5="http://schemas.microsoft.com/office/drawing/2016/5/11/chartex" xmlns:cx6="http://schemas.microsoft.com/office/drawing/2016/5/12/chartex" xmlns:cx7="http://schemas.microsoft.com/office/drawing/2016/5/13/chartex" xmlns:cx8="http://schemas.microsoft.com/office/drawing/2016/5/14/chartex" xmlns:mc="http://schemas.openxmlformats.org/markup-compatibility/2006" xmlns:aink="http://schemas.microsoft.com/office/drawing/2016/ink" xmlns:am3d="http://schemas.microsoft.com/office/drawing/2017/model3d" xmlns:o="urn:schemas-microsoft-com:office:office" xmlns:oel="http://schemas.microsoft.com/office/2019/extlst" xmlns:r="http://schemas.openxmlformats.org/officeDocument/2006/relationships" xmlns:m="http://schemas.openxmlformats.org/officeDocument/2006/math" xmlns:v="urn:schemas-microsoft-com:vml" xmlns:wp14="http://schemas.microsoft.com/office/word/2010/wordprocessingDrawing" xmlns:wp="http://schemas.openxmlformats.org/drawingml/2006/wordprocessingDrawing" xmlns:w10="urn:schemas-microsoft-com:office:word" xmlns:w="http://schemas.openxmlformats.org/wordprocessingml/2006/main" xmlns:w14="http://schemas.microsoft.com/office/word/2010/wordml" xmlns:w15="http://schemas.microsoft.com/office/word/2012/wordml" xmlns:w16cex="http://schemas.microsoft.com/office/word/2018/wordml/cex" xmlns:w16cid="http://schemas.microsoft.com/office/word/2016/wordml/cid" xmlns:w16="http://schemas.microsoft.com/office/word/2018/wordml" xmlns:w16du="http://schemas.microsoft.com/office/word/2023/wordml/word16du" xmlns:w16sdtdh="http://schemas.microsoft.com/office/word/2020/wordml/sdtdatahash" xmlns:w16se="http://schemas.microsoft.com/office/word/2015/wordml/symex" xmlns:wpg="http://schemas.microsoft.com/office/word/2010/wordprocessingGroup" xmlns:wpi="http://schemas.microsoft.com/office/word/2010/wordprocessingInk" xmlns:wne="http://schemas.microsoft.com/office/word/2006/wordml" xmlns:wps="http://schemas.microsoft.com/office/word/2010/wordprocessingShape" mc:Ignorable="w14 w15 w16se w16cid w16 w16cex w16sdtdh wp14">
   <w:endnote w:type="separator" w:id="-1">
     <w:p>
       <w:pPr>
@@ -3225,7 +3225,7 @@
 </file>
 
 <file path=word/footer1.xml><?xml version="1.0" encoding="utf-8"?>
-<w:ftr xmlns:wpc="http://schemas.microsoft.com/office/word/2010/wordprocessingCanvas" xmlns:cx="http://schemas.microsoft.com/office/drawing/2014/chartex" xmlns:cx1="http://schemas.microsoft.com/office/drawing/2015/9/8/chartex" xmlns:cx2="http://schemas.microsoft.com/office/drawing/2015/10/21/chartex" xmlns:cx3="http://schemas.microsoft.com/office/drawing/2016/5/9/chartex" xmlns:cx4="http://schemas.microsoft.com/office/drawing/2016/5/10/chartex" xmlns:cx5="http://schemas.microsoft.com/office/drawing/2016/5/11/chartex" xmlns:cx6="http://schemas.microsoft.com/office/drawing/2016/5/12/chartex" xmlns:cx7="http://schemas.microsoft.com/office/drawing/2016/5/13/chartex" xmlns:cx8="http://schemas.microsoft.com/office/drawing/2016/5/14/chartex" xmlns:mc="http://schemas.openxmlformats.org/markup-compatibility/2006" xmlns:aink="http://schemas.microsoft.com/office/drawing/2016/ink" xmlns:am3d="http://schemas.microsoft.com/office/drawing/2017/model3d" xmlns:o="urn:schemas-microsoft-com:office:office" xmlns:oel="http://schemas.microsoft.com/office/2019/extlst" xmlns:r="http://schemas.openxmlformats.org/officeDocument/2006/relationships" xmlns:m="http://schemas.openxmlformats.org/officeDocument/2006/math" xmlns:v="urn:schemas-microsoft-com:vml" xmlns:wp14="http://schemas.microsoft.com/office/word/2010/wordprocessingDrawing" xmlns:wp="http://schemas.openxmlformats.org/drawingml/2006/wordprocessingDrawing" xmlns:w10="urn:schemas-microsoft-com:office:word" xmlns:w="http://schemas.openxmlformats.org/wordprocessingml/2006/main" xmlns:w14="http://schemas.microsoft.com/office/word/2010/wordml" xmlns:w15="http://schemas.microsoft.com/office/word/2012/wordml" xmlns:w16cex="http://schemas.microsoft.com/office/word/2018/wordml/cex" xmlns:w16cid="http://schemas.microsoft.com/office/word/2016/wordml/cid" xmlns:w16="http://schemas.microsoft.com/office/word/2018/wordml" xmlns:w16sdtdh="http://schemas.microsoft.com/office/word/2020/wordml/sdtdatahash" xmlns:w16se="http://schemas.microsoft.com/office/word/2015/wordml/symex" xmlns:wpg="http://schemas.microsoft.com/office/word/2010/wordprocessingGroup" xmlns:wpi="http://schemas.microsoft.com/office/word/2010/wordprocessingInk" xmlns:wne="http://schemas.microsoft.com/office/word/2006/wordml" xmlns:wps="http://schemas.microsoft.com/office/word/2010/wordprocessingShape" mc:Ignorable="w14 w15 w16se w16cid w16 w16cex w16sdtdh wp14">
+<w:ftr xmlns:wpc="http://schemas.microsoft.com/office/word/2010/wordprocessingCanvas" xmlns:cx="http://schemas.microsoft.com/office/drawing/2014/chartex" xmlns:cx1="http://schemas.microsoft.com/office/drawing/2015/9/8/chartex" xmlns:cx2="http://schemas.microsoft.com/office/drawing/2015/10/21/chartex" xmlns:cx3="http://schemas.microsoft.com/office/drawing/2016/5/9/chartex" xmlns:cx4="http://schemas.microsoft.com/office/drawing/2016/5/10/chartex" xmlns:cx5="http://schemas.microsoft.com/office/drawing/2016/5/11/chartex" xmlns:cx6="http://schemas.microsoft.com/office/drawing/2016/5/12/chartex" xmlns:cx7="http://schemas.microsoft.com/office/drawing/2016/5/13/chartex" xmlns:cx8="http://schemas.microsoft.com/office/drawing/2016/5/14/chartex" xmlns:mc="http://schemas.openxmlformats.org/markup-compatibility/2006" xmlns:aink="http://schemas.microsoft.com/office/drawing/2016/ink" xmlns:am3d="http://schemas.microsoft.com/office/drawing/2017/model3d" xmlns:o="urn:schemas-microsoft-com:office:office" xmlns:oel="http://schemas.microsoft.com/office/2019/extlst" xmlns:r="http://schemas.openxmlformats.org/officeDocument/2006/relationships" xmlns:m="http://schemas.openxmlformats.org/officeDocument/2006/math" xmlns:v="urn:schemas-microsoft-com:vml" xmlns:wp14="http://schemas.microsoft.com/office/word/2010/wordprocessingDrawing" xmlns:wp="http://schemas.openxmlformats.org/drawingml/2006/wordprocessingDrawing" xmlns:w10="urn:schemas-microsoft-com:office:word" xmlns:w="http://schemas.openxmlformats.org/wordprocessingml/2006/main" xmlns:w14="http://schemas.microsoft.com/office/word/2010/wordml" xmlns:w15="http://schemas.microsoft.com/office/word/2012/wordml" xmlns:w16cex="http://schemas.microsoft.com/office/word/2018/wordml/cex" xmlns:w16cid="http://schemas.microsoft.com/office/word/2016/wordml/cid" xmlns:w16="http://schemas.microsoft.com/office/word/2018/wordml" xmlns:w16du="http://schemas.microsoft.com/office/word/2023/wordml/word16du" xmlns:w16sdtdh="http://schemas.microsoft.com/office/word/2020/wordml/sdtdatahash" xmlns:w16se="http://schemas.microsoft.com/office/word/2015/wordml/symex" xmlns:wpg="http://schemas.microsoft.com/office/word/2010/wordprocessingGroup" xmlns:wpi="http://schemas.microsoft.com/office/word/2010/wordprocessingInk" xmlns:wne="http://schemas.microsoft.com/office/word/2006/wordml" xmlns:wps="http://schemas.microsoft.com/office/word/2010/wordprocessingShape" mc:Ignorable="w14 w15 w16se w16cid w16 w16cex w16sdtdh wp14">
   <w:sdt>
     <w:sdtPr>
       <w:id w:val="-1370765923"/>
@@ -3234,7 +3234,6 @@
         <w:docPartUnique/>
       </w:docPartObj>
     </w:sdtPr>
-    <w:sdtEndPr/>
     <w:sdtContent>
       <w:p>
         <w:pPr>
@@ -3268,7 +3267,7 @@
 </file>
 
 <file path=word/footnotes.xml><?xml version="1.0" encoding="utf-8"?>
-<w:footnotes xmlns:wpc="http://schemas.microsoft.com/office/word/2010/wordprocessingCanvas" xmlns:cx="http://schemas.microsoft.com/office/drawing/2014/chartex" xmlns:cx1="http://schemas.microsoft.com/office/drawing/2015/9/8/chartex" xmlns:cx2="http://schemas.microsoft.com/office/drawing/2015/10/21/chartex" xmlns:cx3="http://schemas.microsoft.com/office/drawing/2016/5/9/chartex" xmlns:cx4="http://schemas.microsoft.com/office/drawing/2016/5/10/chartex" xmlns:cx5="http://schemas.microsoft.com/office/drawing/2016/5/11/chartex" xmlns:cx6="http://schemas.microsoft.com/office/drawing/2016/5/12/chartex" xmlns:cx7="http://schemas.microsoft.com/office/drawing/2016/5/13/chartex" xmlns:cx8="http://schemas.microsoft.com/office/drawing/2016/5/14/chartex" xmlns:mc="http://schemas.openxmlformats.org/markup-compatibility/2006" xmlns:aink="http://schemas.microsoft.com/office/drawing/2016/ink" xmlns:am3d="http://schemas.microsoft.com/office/drawing/2017/model3d" xmlns:o="urn:schemas-microsoft-com:office:office" xmlns:oel="http://schemas.microsoft.com/office/2019/extlst" xmlns:r="http://schemas.openxmlformats.org/officeDocument/2006/relationships" xmlns:m="http://schemas.openxmlformats.org/officeDocument/2006/math" xmlns:v="urn:schemas-microsoft-com:vml" xmlns:wp14="http://schemas.microsoft.com/office/word/2010/wordprocessingDrawing" xmlns:wp="http://schemas.openxmlformats.org/drawingml/2006/wordprocessingDrawing" xmlns:w10="urn:schemas-microsoft-com:office:word" xmlns:w="http://schemas.openxmlformats.org/wordprocessingml/2006/main" xmlns:w14="http://schemas.microsoft.com/office/word/2010/wordml" xmlns:w15="http://schemas.microsoft.com/office/word/2012/wordml" xmlns:w16cex="http://schemas.microsoft.com/office/word/2018/wordml/cex" xmlns:w16cid="http://schemas.microsoft.com/office/word/2016/wordml/cid" xmlns:w16="http://schemas.microsoft.com/office/word/2018/wordml" xmlns:w16sdtdh="http://schemas.microsoft.com/office/word/2020/wordml/sdtdatahash" xmlns:w16se="http://schemas.microsoft.com/office/word/2015/wordml/symex" xmlns:wpg="http://schemas.microsoft.com/office/word/2010/wordprocessingGroup" xmlns:wpi="http://schemas.microsoft.com/office/word/2010/wordprocessingInk" xmlns:wne="http://schemas.microsoft.com/office/word/2006/wordml" xmlns:wps="http://schemas.microsoft.com/office/word/2010/wordprocessingShape" mc:Ignorable="w14 w15 w16se w16cid w16 w16cex w16sdtdh wp14">
+<w:footnotes xmlns:wpc="http://schemas.microsoft.com/office/word/2010/wordprocessingCanvas" xmlns:cx="http://schemas.microsoft.com/office/drawing/2014/chartex" xmlns:cx1="http://schemas.microsoft.com/office/drawing/2015/9/8/chartex" xmlns:cx2="http://schemas.microsoft.com/office/drawing/2015/10/21/chartex" xmlns:cx3="http://schemas.microsoft.com/office/drawing/2016/5/9/chartex" xmlns:cx4="http://schemas.microsoft.com/office/drawing/2016/5/10/chartex" xmlns:cx5="http://schemas.microsoft.com/office/drawing/2016/5/11/chartex" xmlns:cx6="http://schemas.microsoft.com/office/drawing/2016/5/12/chartex" xmlns:cx7="http://schemas.microsoft.com/office/drawing/2016/5/13/chartex" xmlns:cx8="http://schemas.microsoft.com/office/drawing/2016/5/14/chartex" xmlns:mc="http://schemas.openxmlformats.org/markup-compatibility/2006" xmlns:aink="http://schemas.microsoft.com/office/drawing/2016/ink" xmlns:am3d="http://schemas.microsoft.com/office/drawing/2017/model3d" xmlns:o="urn:schemas-microsoft-com:office:office" xmlns:oel="http://schemas.microsoft.com/office/2019/extlst" xmlns:r="http://schemas.openxmlformats.org/officeDocument/2006/relationships" xmlns:m="http://schemas.openxmlformats.org/officeDocument/2006/math" xmlns:v="urn:schemas-microsoft-com:vml" xmlns:wp14="http://schemas.microsoft.com/office/word/2010/wordprocessingDrawing" xmlns:wp="http://schemas.openxmlformats.org/drawingml/2006/wordprocessingDrawing" xmlns:w10="urn:schemas-microsoft-com:office:word" xmlns:w="http://schemas.openxmlformats.org/wordprocessingml/2006/main" xmlns:w14="http://schemas.microsoft.com/office/word/2010/wordml" xmlns:w15="http://schemas.microsoft.com/office/word/2012/wordml" xmlns:w16cex="http://schemas.microsoft.com/office/word/2018/wordml/cex" xmlns:w16cid="http://schemas.microsoft.com/office/word/2016/wordml/cid" xmlns:w16="http://schemas.microsoft.com/office/word/2018/wordml" xmlns:w16du="http://schemas.microsoft.com/office/word/2023/wordml/word16du" xmlns:w16sdtdh="http://schemas.microsoft.com/office/word/2020/wordml/sdtdatahash" xmlns:w16se="http://schemas.microsoft.com/office/word/2015/wordml/symex" xmlns:wpg="http://schemas.microsoft.com/office/word/2010/wordprocessingGroup" xmlns:wpi="http://schemas.microsoft.com/office/word/2010/wordprocessingInk" xmlns:wne="http://schemas.microsoft.com/office/word/2006/wordml" xmlns:wps="http://schemas.microsoft.com/office/word/2010/wordprocessingShape" mc:Ignorable="w14 w15 w16se w16cid w16 w16cex w16sdtdh wp14">
   <w:footnote w:type="separator" w:id="-1">
     <w:p>
       <w:pPr>
@@ -3300,7 +3299,7 @@
 </file>
 
 <file path=word/header1.xml><?xml version="1.0" encoding="utf-8"?>
-<w:hdr xmlns:wpc="http://schemas.microsoft.com/office/word/2010/wordprocessingCanvas" xmlns:cx="http://schemas.microsoft.com/office/drawing/2014/chartex" xmlns:cx1="http://schemas.microsoft.com/office/drawing/2015/9/8/chartex" xmlns:cx2="http://schemas.microsoft.com/office/drawing/2015/10/21/chartex" xmlns:cx3="http://schemas.microsoft.com/office/drawing/2016/5/9/chartex" xmlns:cx4="http://schemas.microsoft.com/office/drawing/2016/5/10/chartex" xmlns:cx5="http://schemas.microsoft.com/office/drawing/2016/5/11/chartex" xmlns:cx6="http://schemas.microsoft.com/office/drawing/2016/5/12/chartex" xmlns:cx7="http://schemas.microsoft.com/office/drawing/2016/5/13/chartex" xmlns:cx8="http://schemas.microsoft.com/office/drawing/2016/5/14/chartex" xmlns:mc="http://schemas.openxmlformats.org/markup-compatibility/2006" xmlns:aink="http://schemas.microsoft.com/office/drawing/2016/ink" xmlns:am3d="http://schemas.microsoft.com/office/drawing/2017/model3d" xmlns:o="urn:schemas-microsoft-com:office:office" xmlns:oel="http://schemas.microsoft.com/office/2019/extlst" xmlns:r="http://schemas.openxmlformats.org/officeDocument/2006/relationships" xmlns:m="http://schemas.openxmlformats.org/officeDocument/2006/math" xmlns:v="urn:schemas-microsoft-com:vml" xmlns:wp14="http://schemas.microsoft.com/office/word/2010/wordprocessingDrawing" xmlns:wp="http://schemas.openxmlformats.org/drawingml/2006/wordprocessingDrawing" xmlns:w10="urn:schemas-microsoft-com:office:word" xmlns:w="http://schemas.openxmlformats.org/wordprocessingml/2006/main" xmlns:w14="http://schemas.microsoft.com/office/word/2010/wordml" xmlns:w15="http://schemas.microsoft.com/office/word/2012/wordml" xmlns:w16cex="http://schemas.microsoft.com/office/word/2018/wordml/cex" xmlns:w16cid="http://schemas.microsoft.com/office/word/2016/wordml/cid" xmlns:w16="http://schemas.microsoft.com/office/word/2018/wordml" xmlns:w16sdtdh="http://schemas.microsoft.com/office/word/2020/wordml/sdtdatahash" xmlns:w16se="http://schemas.microsoft.com/office/word/2015/wordml/symex" xmlns:wpg="http://schemas.microsoft.com/office/word/2010/wordprocessingGroup" xmlns:wpi="http://schemas.microsoft.com/office/word/2010/wordprocessingInk" xmlns:wne="http://schemas.microsoft.com/office/word/2006/wordml" xmlns:wps="http://schemas.microsoft.com/office/word/2010/wordprocessingShape" mc:Ignorable="w14 w15 w16se w16cid w16 w16cex w16sdtdh wp14">
+<w:hdr xmlns:wpc="http://schemas.microsoft.com/office/word/2010/wordprocessingCanvas" xmlns:cx="http://schemas.microsoft.com/office/drawing/2014/chartex" xmlns:cx1="http://schemas.microsoft.com/office/drawing/2015/9/8/chartex" xmlns:cx2="http://schemas.microsoft.com/office/drawing/2015/10/21/chartex" xmlns:cx3="http://schemas.microsoft.com/office/drawing/2016/5/9/chartex" xmlns:cx4="http://schemas.microsoft.com/office/drawing/2016/5/10/chartex" xmlns:cx5="http://schemas.microsoft.com/office/drawing/2016/5/11/chartex" xmlns:cx6="http://schemas.microsoft.com/office/drawing/2016/5/12/chartex" xmlns:cx7="http://schemas.microsoft.com/office/drawing/2016/5/13/chartex" xmlns:cx8="http://schemas.microsoft.com/office/drawing/2016/5/14/chartex" xmlns:mc="http://schemas.openxmlformats.org/markup-compatibility/2006" xmlns:aink="http://schemas.microsoft.com/office/drawing/2016/ink" xmlns:am3d="http://schemas.microsoft.com/office/drawing/2017/model3d" xmlns:o="urn:schemas-microsoft-com:office:office" xmlns:oel="http://schemas.microsoft.com/office/2019/extlst" xmlns:r="http://schemas.openxmlformats.org/officeDocument/2006/relationships" xmlns:m="http://schemas.openxmlformats.org/officeDocument/2006/math" xmlns:v="urn:schemas-microsoft-com:vml" xmlns:wp14="http://schemas.microsoft.com/office/word/2010/wordprocessingDrawing" xmlns:wp="http://schemas.openxmlformats.org/drawingml/2006/wordprocessingDrawing" xmlns:w10="urn:schemas-microsoft-com:office:word" xmlns:w="http://schemas.openxmlformats.org/wordprocessingml/2006/main" xmlns:w14="http://schemas.microsoft.com/office/word/2010/wordml" xmlns:w15="http://schemas.microsoft.com/office/word/2012/wordml" xmlns:w16cex="http://schemas.microsoft.com/office/word/2018/wordml/cex" xmlns:w16cid="http://schemas.microsoft.com/office/word/2016/wordml/cid" xmlns:w16="http://schemas.microsoft.com/office/word/2018/wordml" xmlns:w16du="http://schemas.microsoft.com/office/word/2023/wordml/word16du" xmlns:w16sdtdh="http://schemas.microsoft.com/office/word/2020/wordml/sdtdatahash" xmlns:w16se="http://schemas.microsoft.com/office/word/2015/wordml/symex" xmlns:wpg="http://schemas.microsoft.com/office/word/2010/wordprocessingGroup" xmlns:wpi="http://schemas.microsoft.com/office/word/2010/wordprocessingInk" xmlns:wne="http://schemas.microsoft.com/office/word/2006/wordml" xmlns:wps="http://schemas.microsoft.com/office/word/2010/wordprocessingShape" mc:Ignorable="w14 w15 w16se w16cid w16 w16cex w16sdtdh wp14">
   <w:p>
     <w:pPr>
       <w:pStyle w:val="Koptekst"/>
@@ -3391,7 +3390,6 @@
       </w:rPr>
       <w:t xml:space="preserve"> </w:t>
     </w:r>
-    <w:proofErr w:type="spellStart"/>
     <w:r>
       <w:rPr>
         <w:rFonts w:ascii="Arial" w:hAnsi="Arial" w:cs="Arial"/>
@@ -3416,7 +3414,6 @@
       </w:rPr>
       <w:t>atalogus</w:t>
     </w:r>
-    <w:proofErr w:type="spellEnd"/>
   </w:p>
   <w:p>
     <w:pPr>
@@ -3489,7 +3486,7 @@
 </file>
 
 <file path=word/numbering.xml><?xml version="1.0" encoding="utf-8"?>
-<w:numbering xmlns:wpc="http://schemas.microsoft.com/office/word/2010/wordprocessingCanvas" xmlns:cx="http://schemas.microsoft.com/office/drawing/2014/chartex" xmlns:cx1="http://schemas.microsoft.com/office/drawing/2015/9/8/chartex" xmlns:cx2="http://schemas.microsoft.com/office/drawing/2015/10/21/chartex" xmlns:cx3="http://schemas.microsoft.com/office/drawing/2016/5/9/chartex" xmlns:cx4="http://schemas.microsoft.com/office/drawing/2016/5/10/chartex" xmlns:cx5="http://schemas.microsoft.com/office/drawing/2016/5/11/chartex" xmlns:cx6="http://schemas.microsoft.com/office/drawing/2016/5/12/chartex" xmlns:cx7="http://schemas.microsoft.com/office/drawing/2016/5/13/chartex" xmlns:cx8="http://schemas.microsoft.com/office/drawing/2016/5/14/chartex" xmlns:mc="http://schemas.openxmlformats.org/markup-compatibility/2006" xmlns:aink="http://schemas.microsoft.com/office/drawing/2016/ink" xmlns:am3d="http://schemas.microsoft.com/office/drawing/2017/model3d" xmlns:o="urn:schemas-microsoft-com:office:office" xmlns:oel="http://schemas.microsoft.com/office/2019/extlst" xmlns:r="http://schemas.openxmlformats.org/officeDocument/2006/relationships" xmlns:m="http://schemas.openxmlformats.org/officeDocument/2006/math" xmlns:v="urn:schemas-microsoft-com:vml" xmlns:wp14="http://schemas.microsoft.com/office/word/2010/wordprocessingDrawing" xmlns:wp="http://schemas.openxmlformats.org/drawingml/2006/wordprocessingDrawing" xmlns:w10="urn:schemas-microsoft-com:office:word" xmlns:w="http://schemas.openxmlformats.org/wordprocessingml/2006/main" xmlns:w14="http://schemas.microsoft.com/office/word/2010/wordml" xmlns:w15="http://schemas.microsoft.com/office/word/2012/wordml" xmlns:w16cex="http://schemas.microsoft.com/office/word/2018/wordml/cex" xmlns:w16cid="http://schemas.microsoft.com/office/word/2016/wordml/cid" xmlns:w16="http://schemas.microsoft.com/office/word/2018/wordml" xmlns:w16sdtdh="http://schemas.microsoft.com/office/word/2020/wordml/sdtdatahash" xmlns:w16se="http://schemas.microsoft.com/office/word/2015/wordml/symex" xmlns:wpg="http://schemas.microsoft.com/office/word/2010/wordprocessingGroup" xmlns:wpi="http://schemas.microsoft.com/office/word/2010/wordprocessingInk" xmlns:wne="http://schemas.microsoft.com/office/word/2006/wordml" xmlns:wps="http://schemas.microsoft.com/office/word/2010/wordprocessingShape" mc:Ignorable="w14 w15 w16se w16cid w16 w16cex w16sdtdh wp14">
+<w:numbering xmlns:wpc="http://schemas.microsoft.com/office/word/2010/wordprocessingCanvas" xmlns:cx="http://schemas.microsoft.com/office/drawing/2014/chartex" xmlns:cx1="http://schemas.microsoft.com/office/drawing/2015/9/8/chartex" xmlns:cx2="http://schemas.microsoft.com/office/drawing/2015/10/21/chartex" xmlns:cx3="http://schemas.microsoft.com/office/drawing/2016/5/9/chartex" xmlns:cx4="http://schemas.microsoft.com/office/drawing/2016/5/10/chartex" xmlns:cx5="http://schemas.microsoft.com/office/drawing/2016/5/11/chartex" xmlns:cx6="http://schemas.microsoft.com/office/drawing/2016/5/12/chartex" xmlns:cx7="http://schemas.microsoft.com/office/drawing/2016/5/13/chartex" xmlns:cx8="http://schemas.microsoft.com/office/drawing/2016/5/14/chartex" xmlns:mc="http://schemas.openxmlformats.org/markup-compatibility/2006" xmlns:aink="http://schemas.microsoft.com/office/drawing/2016/ink" xmlns:am3d="http://schemas.microsoft.com/office/drawing/2017/model3d" xmlns:o="urn:schemas-microsoft-com:office:office" xmlns:oel="http://schemas.microsoft.com/office/2019/extlst" xmlns:r="http://schemas.openxmlformats.org/officeDocument/2006/relationships" xmlns:m="http://schemas.openxmlformats.org/officeDocument/2006/math" xmlns:v="urn:schemas-microsoft-com:vml" xmlns:wp14="http://schemas.microsoft.com/office/word/2010/wordprocessingDrawing" xmlns:wp="http://schemas.openxmlformats.org/drawingml/2006/wordprocessingDrawing" xmlns:w10="urn:schemas-microsoft-com:office:word" xmlns:w="http://schemas.openxmlformats.org/wordprocessingml/2006/main" xmlns:w14="http://schemas.microsoft.com/office/word/2010/wordml" xmlns:w15="http://schemas.microsoft.com/office/word/2012/wordml" xmlns:w16cex="http://schemas.microsoft.com/office/word/2018/wordml/cex" xmlns:w16cid="http://schemas.microsoft.com/office/word/2016/wordml/cid" xmlns:w16="http://schemas.microsoft.com/office/word/2018/wordml" xmlns:w16du="http://schemas.microsoft.com/office/word/2023/wordml/word16du" xmlns:w16sdtdh="http://schemas.microsoft.com/office/word/2020/wordml/sdtdatahash" xmlns:w16se="http://schemas.microsoft.com/office/word/2015/wordml/symex" xmlns:wpg="http://schemas.microsoft.com/office/word/2010/wordprocessingGroup" xmlns:wpi="http://schemas.microsoft.com/office/word/2010/wordprocessingInk" xmlns:wne="http://schemas.microsoft.com/office/word/2006/wordml" xmlns:wps="http://schemas.microsoft.com/office/word/2010/wordprocessingShape" mc:Ignorable="w14 w15 w16se w16cid w16 w16cex w16sdtdh wp14">
   <w:abstractNum w:abstractNumId="0" w15:restartNumberingAfterBreak="0">
     <w:nsid w:val="01327C65"/>
     <w:multiLevelType w:val="hybridMultilevel"/>
@@ -9693,6 +9690,32 @@
 </file>
 
 <file path=customXml/item1.xml><?xml version="1.0" encoding="utf-8"?>
+<b:Sources xmlns:b="http://schemas.openxmlformats.org/officeDocument/2006/bibliography" xmlns="http://schemas.openxmlformats.org/officeDocument/2006/bibliography" SelectedStyle="\APASixthEditionOfficeOnline.xsl" StyleName="APA" Version="6"/>
+</file>
+
+<file path=customXml/item2.xml><?xml version="1.0" encoding="utf-8"?>
+<?mso-contentType ?>
+<FormTemplates xmlns="http://schemas.microsoft.com/sharepoint/v3/contenttype/forms">
+  <Display>DocumentLibraryForm</Display>
+  <Edit>DocumentLibraryForm</Edit>
+  <New>DocumentLibraryForm</New>
+</FormTemplates>
+</file>
+
+<file path=customXml/item3.xml><?xml version="1.0" encoding="utf-8"?>
+<p:properties xmlns:p="http://schemas.microsoft.com/office/2006/metadata/properties" xmlns:xsi="http://www.w3.org/2001/XMLSchema-instance" xmlns:pc="http://schemas.microsoft.com/office/infopath/2007/PartnerControls">
+  <documentManagement>
+    <ReferenceId xmlns="25271277-b368-4d3e-806d-4f905a906568" xsi:nil="true"/>
+    <TaxCatchAll xmlns="d3c82a79-5c83-4c58-9974-38044a4d4d58" xsi:nil="true"/>
+    <lcf76f155ced4ddcb4097134ff3c332f xmlns="25271277-b368-4d3e-806d-4f905a906568">
+      <Terms xmlns="http://schemas.microsoft.com/office/infopath/2007/PartnerControls"/>
+    </lcf76f155ced4ddcb4097134ff3c332f>
+    <MediaLengthInSeconds xmlns="25271277-b368-4d3e-806d-4f905a906568" xsi:nil="true"/>
+  </documentManagement>
+</p:properties>
+</file>
+
+<file path=customXml/item4.xml><?xml version="1.0" encoding="utf-8"?>
 <ct:contentTypeSchema xmlns:ct="http://schemas.microsoft.com/office/2006/metadata/contentType" xmlns:ma="http://schemas.microsoft.com/office/2006/metadata/properties/metaAttributes" ct:_="" ma:_="" ma:contentTypeName="Document" ma:contentTypeID="0x01010010101D6659389F4EB326264C6F4AC950" ma:contentTypeVersion="11" ma:contentTypeDescription="Create a new document." ma:contentTypeScope="" ma:versionID="ceed9d548e3409df91b7dc4ccce3a664">
   <xsd:schema xmlns:xsd="http://www.w3.org/2001/XMLSchema" xmlns:xs="http://www.w3.org/2001/XMLSchema" xmlns:p="http://schemas.microsoft.com/office/2006/metadata/properties" xmlns:ns2="25271277-b368-4d3e-806d-4f905a906568" xmlns:ns3="d3c82a79-5c83-4c58-9974-38044a4d4d58" targetNamespace="http://schemas.microsoft.com/office/2006/metadata/properties" ma:root="true" ma:fieldsID="9b973050644af3a73bf4a9817b26a39e" ns2:_="" ns3:_="">
     <xsd:import namespace="25271277-b368-4d3e-806d-4f905a906568"/>
@@ -9887,33 +9910,34 @@
 </ct:contentTypeSchema>
 </file>
 
-<file path=customXml/item2.xml><?xml version="1.0" encoding="utf-8"?>
-<p:properties xmlns:p="http://schemas.microsoft.com/office/2006/metadata/properties" xmlns:xsi="http://www.w3.org/2001/XMLSchema-instance" xmlns:pc="http://schemas.microsoft.com/office/infopath/2007/PartnerControls">
-  <documentManagement>
-    <ReferenceId xmlns="25271277-b368-4d3e-806d-4f905a906568" xsi:nil="true"/>
-    <TaxCatchAll xmlns="d3c82a79-5c83-4c58-9974-38044a4d4d58" xsi:nil="true"/>
-    <lcf76f155ced4ddcb4097134ff3c332f xmlns="25271277-b368-4d3e-806d-4f905a906568">
-      <Terms xmlns="http://schemas.microsoft.com/office/infopath/2007/PartnerControls"/>
-    </lcf76f155ced4ddcb4097134ff3c332f>
-    <MediaLengthInSeconds xmlns="25271277-b368-4d3e-806d-4f905a906568" xsi:nil="true"/>
-  </documentManagement>
-</p:properties>
+<file path=customXml/itemProps1.xml><?xml version="1.0" encoding="utf-8"?>
+<ds:datastoreItem xmlns:ds="http://schemas.openxmlformats.org/officeDocument/2006/customXml" ds:itemID="{E9989FC2-8073-48C7-99CC-5407BB1CCD27}">
+  <ds:schemaRefs>
+    <ds:schemaRef ds:uri="http://schemas.openxmlformats.org/officeDocument/2006/bibliography"/>
+  </ds:schemaRefs>
+</ds:datastoreItem>
 </file>
 
-<file path=customXml/item3.xml><?xml version="1.0" encoding="utf-8"?>
-<?mso-contentType ?>
-<FormTemplates xmlns="http://schemas.microsoft.com/sharepoint/v3/contenttype/forms">
-  <Display>DocumentLibraryForm</Display>
-  <Edit>DocumentLibraryForm</Edit>
-  <New>DocumentLibraryForm</New>
-</FormTemplates>
+<file path=customXml/itemProps2.xml><?xml version="1.0" encoding="utf-8"?>
+<ds:datastoreItem xmlns:ds="http://schemas.openxmlformats.org/officeDocument/2006/customXml" ds:itemID="{2CC25D79-29AA-4173-90A4-E90E6894ADCC}">
+  <ds:schemaRefs>
+    <ds:schemaRef ds:uri="http://schemas.microsoft.com/sharepoint/v3/contenttype/forms"/>
+  </ds:schemaRefs>
+</ds:datastoreItem>
 </file>
 
-<file path=customXml/item4.xml><?xml version="1.0" encoding="utf-8"?>
-<b:Sources xmlns:b="http://schemas.openxmlformats.org/officeDocument/2006/bibliography" xmlns="http://schemas.openxmlformats.org/officeDocument/2006/bibliography" SelectedStyle="\APASixthEditionOfficeOnline.xsl" StyleName="APA" Version="6"/>
+<file path=customXml/itemProps3.xml><?xml version="1.0" encoding="utf-8"?>
+<ds:datastoreItem xmlns:ds="http://schemas.openxmlformats.org/officeDocument/2006/customXml" ds:itemID="{DD5E486A-EBAC-4DD6-B09E-0EE8A9866CC2}">
+  <ds:schemaRefs>
+    <ds:schemaRef ds:uri="http://schemas.microsoft.com/office/2006/metadata/properties"/>
+    <ds:schemaRef ds:uri="http://schemas.microsoft.com/office/infopath/2007/PartnerControls"/>
+    <ds:schemaRef ds:uri="25271277-b368-4d3e-806d-4f905a906568"/>
+    <ds:schemaRef ds:uri="d3c82a79-5c83-4c58-9974-38044a4d4d58"/>
+  </ds:schemaRefs>
+</ds:datastoreItem>
 </file>
 
-<file path=customXml/itemProps1.xml><?xml version="1.0" encoding="utf-8"?>
+<file path=customXml/itemProps4.xml><?xml version="1.0" encoding="utf-8"?>
 <ds:datastoreItem xmlns:ds="http://schemas.openxmlformats.org/officeDocument/2006/customXml" ds:itemID="{440701F3-16CE-41D3-939F-F907848CB5DB}">
   <ds:schemaRefs>
     <ds:schemaRef ds:uri="http://schemas.microsoft.com/office/2006/metadata/contentType"/>
@@ -9930,31 +9954,4 @@
     <ds:schemaRef ds:uri="http://schemas.microsoft.com/internal/obd"/>
   </ds:schemaRefs>
 </ds:datastoreItem>
-</file>
-
-<file path=customXml/itemProps2.xml><?xml version="1.0" encoding="utf-8"?>
-<ds:datastoreItem xmlns:ds="http://schemas.openxmlformats.org/officeDocument/2006/customXml" ds:itemID="{DD5E486A-EBAC-4DD6-B09E-0EE8A9866CC2}">
-  <ds:schemaRefs>
-    <ds:schemaRef ds:uri="http://schemas.microsoft.com/office/2006/metadata/properties"/>
-    <ds:schemaRef ds:uri="http://schemas.microsoft.com/office/infopath/2007/PartnerControls"/>
-    <ds:schemaRef ds:uri="25271277-b368-4d3e-806d-4f905a906568"/>
-    <ds:schemaRef ds:uri="d3c82a79-5c83-4c58-9974-38044a4d4d58"/>
-  </ds:schemaRefs>
-</ds:datastoreItem>
-</file>
-
-<file path=customXml/itemProps3.xml><?xml version="1.0" encoding="utf-8"?>
-<ds:datastoreItem xmlns:ds="http://schemas.openxmlformats.org/officeDocument/2006/customXml" ds:itemID="{2CC25D79-29AA-4173-90A4-E90E6894ADCC}">
-  <ds:schemaRefs>
-    <ds:schemaRef ds:uri="http://schemas.microsoft.com/sharepoint/v3/contenttype/forms"/>
-  </ds:schemaRefs>
-</ds:datastoreItem>
-</file>
-
-<file path=customXml/itemProps4.xml><?xml version="1.0" encoding="utf-8"?>
-<ds:datastoreItem xmlns:ds="http://schemas.openxmlformats.org/officeDocument/2006/customXml" ds:itemID="{E9989FC2-8073-48C7-99CC-5407BB1CCD27}">
-  <ds:schemaRefs>
-    <ds:schemaRef ds:uri="http://schemas.openxmlformats.org/officeDocument/2006/bibliography"/>
-  </ds:schemaRefs>
-</ds:datastoreItem>
 </file>
</xml_diff>